<commit_message>
atualizacao para aps bacen
</commit_message>
<xml_diff>
--- a/database/relatorio/PE 90004-2024/51230979_ROSANGELA_VENTURA_PINTO_NICOLAU/785810_2024-056_00.docx
+++ b/database/relatorio/PE 90004-2024/51230979_ROSANGELA_VENTURA_PINTO_NICOLAU/785810_2024-056_00.docx
@@ -1492,7 +1492,7 @@
           <w:sz w:val="24"/>
           <w:szCs w:val="24"/>
         </w:rPr>
-        <w:t xml:space="preserve">O órgão gerenciador será o Centro de Intendência da Marinha em Brasília (CeIMBra)</w:t>
+        <w:t xml:space="preserve">O órgão gerenciador será o Centro de Intendência da Marinha em Rio Grande (CeIMRG)</w:t>
       </w:r>
       <w:r>
         <w:rPr>
@@ -4820,7 +4820,7 @@
           <w:rFonts w:asciiTheme="minorHAnsi" w:hAnsiTheme="minorHAnsi" w:cstheme="minorHAnsi"/>
           <w:color w:val="000000"/>
         </w:rPr>
-        <w:t xml:space="preserve">Brasília-DF, na data da assinatura.</w:t>
+        <w:t xml:space="preserve">Rio Grande-RS, na data da assinatura.</w:t>
       </w:r>
     </w:p>
     <w:p>

</xml_diff>